<commit_message>
docs: Organiza documentos necessários
</commit_message>
<xml_diff>
--- a/docs/template_rpcm.docx
+++ b/docs/template_rpcm.docx
@@ -336,12 +336,6 @@
                 <w:sz w:val="20"/>
               </w:rPr>
             </w:pPr>
-            <w:r>
-              <w:rPr>
-                <w:sz w:val="20"/>
-              </w:rPr>
-              <w:t>{{GRUPO}}</w:t>
-            </w:r>
           </w:p>
         </w:tc>
       </w:tr>
@@ -392,12 +386,6 @@
                 <w:sz w:val="20"/>
               </w:rPr>
             </w:pPr>
-            <w:r>
-              <w:rPr>
-                <w:sz w:val="20"/>
-              </w:rPr>
-              <w:t>{{SUBGRUPO}}</w:t>
-            </w:r>
           </w:p>
         </w:tc>
       </w:tr>
@@ -889,160 +877,6 @@
             </w:pict>
           </mc:Fallback>
         </mc:AlternateContent>
-      </w:r>
-      <w:r>
-        <w:rPr>
-          <w:bCs w:val="0"/>
-        </w:rPr>
-        <w:t>MEDIÇÃO</w:t>
-      </w:r>
-    </w:p>
-    <w:p>
-      <w:pPr>
-        <w:pStyle w:val="Ttulo1"/>
-        <w:spacing w:before="140"/>
-        <w:rPr>
-          <w:b w:val="0"/>
-        </w:rPr>
-      </w:pPr>
-      <w:r>
-        <w:rPr>
-          <w:b w:val="0"/>
-        </w:rPr>
-        <w:t>Texto bla bla bla</w:t>
-      </w:r>
-    </w:p>
-    <w:p>
-      <w:pPr>
-        <w:pStyle w:val="Ttulo1"/>
-        <w:spacing w:before="140"/>
-        <w:rPr>
-          <w:b w:val="0"/>
-        </w:rPr>
-      </w:pPr>
-      <w:r>
-        <w:rPr>
-          <w:b w:val="0"/>
-        </w:rPr>
-        <w:t>Não sei oq não sie oq la</w:t>
-      </w:r>
-    </w:p>
-    <w:p>
-      <w:pPr>
-        <w:pStyle w:val="Ttulo1"/>
-        <w:spacing w:before="140"/>
-        <w:rPr>
-          <w:b w:val="0"/>
-        </w:rPr>
-      </w:pPr>
-    </w:p>
-    <w:tbl>
-      <w:tblPr>
-        <w:tblStyle w:val="Tabelacomgrade"/>
-        <w:tblW w:w="0" w:type="auto"/>
-        <w:tblInd w:w="186" w:type="dxa"/>
-        <w:tblLook w:val="04A0" w:firstRow="1" w:lastRow="0" w:firstColumn="1" w:lastColumn="0" w:noHBand="0" w:noVBand="1"/>
-      </w:tblPr>
-      <w:tblGrid>
-        <w:gridCol w:w="2470"/>
-        <w:gridCol w:w="2469"/>
-        <w:gridCol w:w="2468"/>
-        <w:gridCol w:w="2455"/>
-      </w:tblGrid>
-      <w:tr>
-        <w:tc>
-          <w:tcPr>
-            <w:tcW w:w="2512" w:type="dxa"/>
-          </w:tcPr>
-          <w:p>
-            <w:pPr>
-              <w:pStyle w:val="Ttulo1"/>
-              <w:spacing w:before="140"/>
-              <w:ind w:left="0"/>
-              <w:rPr>
-                <w:b w:val="0"/>
-              </w:rPr>
-            </w:pPr>
-            <w:r>
-              <w:rPr>
-                <w:b w:val="0"/>
-              </w:rPr>
-              <w:t>Tabela</w:t>
-            </w:r>
-          </w:p>
-        </w:tc>
-        <w:tc>
-          <w:tcPr>
-            <w:tcW w:w="2512" w:type="dxa"/>
-          </w:tcPr>
-          <w:p>
-            <w:pPr>
-              <w:pStyle w:val="Ttulo1"/>
-              <w:spacing w:before="140"/>
-              <w:ind w:left="0"/>
-              <w:rPr>
-                <w:b w:val="0"/>
-              </w:rPr>
-            </w:pPr>
-            <w:r>
-              <w:rPr>
-                <w:b w:val="0"/>
-              </w:rPr>
-              <w:t>Lalalal</w:t>
-            </w:r>
-          </w:p>
-        </w:tc>
-        <w:tc>
-          <w:tcPr>
-            <w:tcW w:w="2512" w:type="dxa"/>
-          </w:tcPr>
-          <w:p>
-            <w:pPr>
-              <w:pStyle w:val="Ttulo1"/>
-              <w:spacing w:before="140"/>
-              <w:ind w:left="0"/>
-              <w:rPr>
-                <w:b w:val="0"/>
-              </w:rPr>
-            </w:pPr>
-            <w:r>
-              <w:rPr>
-                <w:b w:val="0"/>
-              </w:rPr>
-              <w:t>Lelele</w:t>
-            </w:r>
-          </w:p>
-        </w:tc>
-        <w:tc>
-          <w:tcPr>
-            <w:tcW w:w="2512" w:type="dxa"/>
-          </w:tcPr>
-          <w:p>
-            <w:pPr>
-              <w:pStyle w:val="Ttulo1"/>
-              <w:spacing w:before="140"/>
-              <w:ind w:left="0"/>
-              <w:rPr>
-                <w:b w:val="0"/>
-              </w:rPr>
-            </w:pPr>
-          </w:p>
-        </w:tc>
-      </w:tr>
-    </w:tbl>
-    <w:p>
-      <w:pPr>
-        <w:pStyle w:val="Ttulo1"/>
-        <w:spacing w:before="140"/>
-        <w:rPr>
-          <w:b w:val="0"/>
-        </w:rPr>
-      </w:pPr>
-      <w:r>
-        <w:rPr>
-          <w:b w:val="0"/>
-        </w:rPr>
-        <w:t>adjbjadajda</w:t>
       </w:r>
     </w:p>
     <w:p>

</xml_diff>